<commit_message>
Literature review fix and experiments
</commit_message>
<xml_diff>
--- a/Documentation/Literature review/References.docx
+++ b/Documentation/Literature review/References.docx
@@ -40,10 +40,19 @@
         <w:t xml:space="preserve">. </w:t>
       </w:r>
       <w:r>
+        <w:t>"</w:t>
+      </w:r>
+      <w:r>
         <w:t>Image Style Transfer Using Convolutional Neural Networks</w:t>
       </w:r>
       <w:r>
-        <w:t xml:space="preserve">, In </w:t>
+        <w:t>"</w:t>
+      </w:r>
+      <w:r>
+        <w:t>.</w:t>
+      </w:r>
+      <w:r>
+        <w:t xml:space="preserve"> In </w:t>
       </w:r>
       <w:r>
         <w:rPr>
@@ -101,7 +110,19 @@
         <w:t xml:space="preserve"> </w:t>
       </w:r>
       <w:r>
-        <w:t xml:space="preserve">A Neural Algorithm of Artistic Style, </w:t>
+        <w:t>"</w:t>
+      </w:r>
+      <w:r>
+        <w:t>A Neural Algorithm of Artistic Style</w:t>
+      </w:r>
+      <w:r>
+        <w:t>"</w:t>
+      </w:r>
+      <w:r>
+        <w:t>.</w:t>
+      </w:r>
+      <w:r>
+        <w:t xml:space="preserve"> </w:t>
       </w:r>
       <w:r>
         <w:t xml:space="preserve">In </w:t>
@@ -202,7 +223,16 @@
         <w:t xml:space="preserve"> </w:t>
       </w:r>
       <w:r>
-        <w:t xml:space="preserve">Caffe: Convolutional Architecture for Fast Feature Embedding. In </w:t>
+        <w:t>"</w:t>
+      </w:r>
+      <w:r>
+        <w:t>Caffe: Convolutional Architecture for Fast Feature Embedding</w:t>
+      </w:r>
+      <w:r>
+        <w:t>"</w:t>
+      </w:r>
+      <w:r>
+        <w:t xml:space="preserve">. In </w:t>
       </w:r>
       <w:r>
         <w:rPr>
@@ -316,7 +346,13 @@
         <w:t xml:space="preserve">. </w:t>
       </w:r>
       <w:r>
+        <w:t>"</w:t>
+      </w:r>
+      <w:r>
         <w:t>Distilling Content from Style for Handwritten Word Recognition</w:t>
+      </w:r>
+      <w:r>
+        <w:t>"</w:t>
       </w:r>
       <w:r>
         <w:t>.</w:t>
@@ -358,40 +394,7 @@
         <w:t>Guan</w:t>
       </w:r>
       <w:r>
-        <w:t xml:space="preserve">, </w:t>
-      </w:r>
-      <w:r>
-        <w:t>H</w:t>
-      </w:r>
-      <w:r>
-        <w:t>.</w:t>
-      </w:r>
-      <w:r>
-        <w:t xml:space="preserve"> Ding</w:t>
-      </w:r>
-      <w:r>
-        <w:t xml:space="preserve">, </w:t>
-      </w:r>
-      <w:r>
-        <w:t>K</w:t>
-      </w:r>
-      <w:r>
-        <w:t>.</w:t>
-      </w:r>
-      <w:r>
-        <w:t xml:space="preserve"> Chen</w:t>
-      </w:r>
-      <w:r>
-        <w:t xml:space="preserve">, </w:t>
-      </w:r>
-      <w:r>
-        <w:t>Q</w:t>
-      </w:r>
-      <w:r>
-        <w:t>.</w:t>
-      </w:r>
-      <w:r>
-        <w:t xml:space="preserve"> </w:t>
+        <w:t xml:space="preserve">, H. Ding, K. Chen, Q. </w:t>
       </w:r>
       <w:proofErr w:type="spellStart"/>
       <w:r>
@@ -405,19 +408,22 @@
         <w:t xml:space="preserve"> </w:t>
       </w:r>
       <w:r>
+        <w:t>"</w:t>
+      </w:r>
+      <w:r>
         <w:t>Improving Handwritten OCR with Augmented Text Line Images Synthesized from Online Handwriting Samples by Style-Conditioned GAN</w:t>
       </w:r>
       <w:r>
-        <w:t>.</w:t>
-      </w:r>
-      <w:r>
-        <w:t xml:space="preserve"> </w:t>
-      </w:r>
-      <w:r>
-        <w:t>In</w:t>
-      </w:r>
-      <w:r>
-        <w:t xml:space="preserve"> </w:t>
+        <w:t>"</w:t>
+      </w:r>
+      <w:r>
+        <w:t>.</w:t>
+      </w:r>
+      <w:r>
+        <w:t xml:space="preserve"> </w:t>
+      </w:r>
+      <w:r>
+        <w:t xml:space="preserve">In </w:t>
       </w:r>
       <w:r>
         <w:rPr>
@@ -427,10 +433,7 @@
         <w:t>17th International Conference on Frontiers in Handwriting Recognition (ICFHR)</w:t>
       </w:r>
       <w:r>
-        <w:t>.</w:t>
-      </w:r>
-      <w:r>
-        <w:t xml:space="preserve"> </w:t>
+        <w:t xml:space="preserve">. </w:t>
       </w:r>
       <w:r>
         <w:t>(2020).</w:t>
@@ -441,28 +444,13 @@
         <w:bidi w:val="0"/>
       </w:pPr>
       <w:r>
-        <w:t xml:space="preserve">[6] M. </w:t>
-      </w:r>
-      <w:r>
-        <w:t>Mayr</w:t>
-      </w:r>
-      <w:r>
-        <w:t xml:space="preserve">, M. </w:t>
-      </w:r>
-      <w:r>
-        <w:t>Stumpf</w:t>
-      </w:r>
-      <w:r>
-        <w:t>, A.</w:t>
-      </w:r>
-      <w:r>
-        <w:t xml:space="preserve"> </w:t>
-      </w:r>
-      <w:r>
-        <w:t>Nikolaou</w:t>
-      </w:r>
-      <w:r>
-        <w:t xml:space="preserve">, M. </w:t>
+        <w:t>[6] M. Mayr, M. Stumpf, A.</w:t>
+      </w:r>
+      <w:r>
+        <w:t xml:space="preserve"> </w:t>
+      </w:r>
+      <w:r>
+        <w:t xml:space="preserve">Nikolaou, M. </w:t>
       </w:r>
       <w:proofErr w:type="spellStart"/>
       <w:r>
@@ -486,6 +474,9 @@
       <w:r>
         <w:t xml:space="preserve">. </w:t>
       </w:r>
+      <w:r>
+        <w:t>"</w:t>
+      </w:r>
       <w:proofErr w:type="spellStart"/>
       <w:r>
         <w:t>Spatio</w:t>
@@ -493,6 +484,9 @@
       <w:proofErr w:type="spellEnd"/>
       <w:r>
         <w:t>-Temporal Handwriting Imitation</w:t>
+      </w:r>
+      <w:r>
+        <w:t>"</w:t>
       </w:r>
       <w:r>
         <w:t>.</w:t>
@@ -567,16 +561,19 @@
         <w:t xml:space="preserve">. </w:t>
       </w:r>
       <w:r>
+        <w:t>"</w:t>
+      </w:r>
+      <w:r>
         <w:t>Text and Style Conditioned GAN for Generation of Offline Handwriting Lines</w:t>
       </w:r>
       <w:r>
-        <w:t>.</w:t>
-      </w:r>
-      <w:r>
-        <w:t xml:space="preserve"> </w:t>
-      </w:r>
-      <w:r>
-        <w:t>(2020).</w:t>
+        <w:t>"</w:t>
+      </w:r>
+      <w:r>
+        <w:t>.</w:t>
+      </w:r>
+      <w:r>
+        <w:t xml:space="preserve"> (2020).</w:t>
       </w:r>
     </w:p>
     <w:p>
@@ -598,7 +595,19 @@
         <w:t>.</w:t>
       </w:r>
       <w:r>
-        <w:t xml:space="preserve"> Network of Steel: Neural Font Style Transfer from Heavy Metal to Corporate Logos.</w:t>
+        <w:t xml:space="preserve"> </w:t>
+      </w:r>
+      <w:r>
+        <w:t>"</w:t>
+      </w:r>
+      <w:r>
+        <w:t>Network of Steel: Neural Font Style Transfer from Heavy Metal to Corporate Logos</w:t>
+      </w:r>
+      <w:r>
+        <w:t>"</w:t>
+      </w:r>
+      <w:r>
+        <w:t>.</w:t>
       </w:r>
       <w:r>
         <w:t xml:space="preserve"> </w:t>
@@ -689,7 +698,19 @@
         <w:t xml:space="preserve"> S.</w:t>
       </w:r>
       <w:r>
-        <w:t xml:space="preserve"> Uchida. Neural Font Style Transfer.</w:t>
+        <w:t xml:space="preserve"> Uchida. </w:t>
+      </w:r>
+      <w:r>
+        <w:t>"</w:t>
+      </w:r>
+      <w:r>
+        <w:t>Neural Font Style Transfer</w:t>
+      </w:r>
+      <w:r>
+        <w:t>"</w:t>
+      </w:r>
+      <w:r>
+        <w:t>.</w:t>
       </w:r>
       <w:r>
         <w:t xml:space="preserve"> In</w:t>
@@ -714,7 +735,349 @@
     <w:p>
       <w:pPr>
         <w:bidi w:val="0"/>
+        <w:rPr>
+          <w:rFonts w:cstheme="minorHAnsi"/>
+        </w:rPr>
       </w:pPr>
+      <w:r>
+        <w:rPr>
+          <w:rFonts w:cstheme="minorHAnsi"/>
+        </w:rPr>
+        <w:t xml:space="preserve">[10] </w:t>
+      </w:r>
+      <w:r>
+        <w:rPr>
+          <w:rFonts w:cstheme="minorHAnsi"/>
+          <w:color w:val="333333"/>
+          <w:shd w:val="clear" w:color="auto" w:fill="FFFFFF"/>
+        </w:rPr>
+        <w:t xml:space="preserve">V. </w:t>
+      </w:r>
+      <w:proofErr w:type="spellStart"/>
+      <w:r>
+        <w:rPr>
+          <w:rFonts w:cstheme="minorHAnsi"/>
+          <w:color w:val="333333"/>
+          <w:shd w:val="clear" w:color="auto" w:fill="FFFFFF"/>
+        </w:rPr>
+        <w:t>Pondenkandath</w:t>
+      </w:r>
+      <w:proofErr w:type="spellEnd"/>
+      <w:r>
+        <w:rPr>
+          <w:rFonts w:cstheme="minorHAnsi"/>
+          <w:color w:val="333333"/>
+          <w:shd w:val="clear" w:color="auto" w:fill="FFFFFF"/>
+        </w:rPr>
+        <w:t xml:space="preserve">, M. Alberti, M. </w:t>
+      </w:r>
+      <w:proofErr w:type="spellStart"/>
+      <w:r>
+        <w:rPr>
+          <w:rFonts w:cstheme="minorHAnsi"/>
+          <w:color w:val="333333"/>
+          <w:shd w:val="clear" w:color="auto" w:fill="FFFFFF"/>
+        </w:rPr>
+        <w:t>Diatta</w:t>
+      </w:r>
+      <w:proofErr w:type="spellEnd"/>
+      <w:r>
+        <w:rPr>
+          <w:rFonts w:cstheme="minorHAnsi"/>
+          <w:color w:val="333333"/>
+          <w:shd w:val="clear" w:color="auto" w:fill="FFFFFF"/>
+        </w:rPr>
+        <w:t>, R. Ingold</w:t>
+      </w:r>
+      <w:r>
+        <w:rPr>
+          <w:rFonts w:cstheme="minorHAnsi"/>
+          <w:color w:val="333333"/>
+          <w:shd w:val="clear" w:color="auto" w:fill="FFFFFF"/>
+        </w:rPr>
+        <w:t xml:space="preserve">, </w:t>
+      </w:r>
+      <w:r>
+        <w:rPr>
+          <w:rFonts w:cstheme="minorHAnsi"/>
+          <w:color w:val="333333"/>
+          <w:shd w:val="clear" w:color="auto" w:fill="FFFFFF"/>
+        </w:rPr>
+        <w:t xml:space="preserve">M. </w:t>
+      </w:r>
+      <w:proofErr w:type="spellStart"/>
+      <w:r>
+        <w:rPr>
+          <w:rFonts w:cstheme="minorHAnsi"/>
+          <w:color w:val="333333"/>
+          <w:shd w:val="clear" w:color="auto" w:fill="FFFFFF"/>
+        </w:rPr>
+        <w:t>Liwicki</w:t>
+      </w:r>
+      <w:proofErr w:type="spellEnd"/>
+      <w:r>
+        <w:rPr>
+          <w:rFonts w:cstheme="minorHAnsi"/>
+          <w:color w:val="333333"/>
+          <w:shd w:val="clear" w:color="auto" w:fill="FFFFFF"/>
+        </w:rPr>
+        <w:t xml:space="preserve">. </w:t>
+      </w:r>
+      <w:r>
+        <w:rPr>
+          <w:rFonts w:cstheme="minorHAnsi"/>
+          <w:color w:val="333333"/>
+          <w:shd w:val="clear" w:color="auto" w:fill="FFFFFF"/>
+        </w:rPr>
+        <w:t>"Historical Document Synthesis with Generative Adversarial Networks"</w:t>
+      </w:r>
+      <w:r>
+        <w:rPr>
+          <w:rFonts w:cstheme="minorHAnsi"/>
+          <w:color w:val="333333"/>
+          <w:shd w:val="clear" w:color="auto" w:fill="FFFFFF"/>
+        </w:rPr>
+        <w:t>.</w:t>
+      </w:r>
+      <w:r>
+        <w:rPr>
+          <w:rFonts w:cstheme="minorHAnsi"/>
+          <w:color w:val="333333"/>
+          <w:shd w:val="clear" w:color="auto" w:fill="FFFFFF"/>
+        </w:rPr>
+        <w:t> </w:t>
+      </w:r>
+      <w:r>
+        <w:rPr>
+          <w:rStyle w:val="a3"/>
+          <w:rFonts w:cstheme="minorHAnsi"/>
+          <w:i w:val="0"/>
+          <w:iCs w:val="0"/>
+          <w:color w:val="333333"/>
+          <w:shd w:val="clear" w:color="auto" w:fill="FFFFFF"/>
+        </w:rPr>
+        <w:t>In</w:t>
+      </w:r>
+      <w:r>
+        <w:rPr>
+          <w:rStyle w:val="a3"/>
+          <w:rFonts w:cstheme="minorHAnsi"/>
+          <w:color w:val="333333"/>
+          <w:shd w:val="clear" w:color="auto" w:fill="FFFFFF"/>
+        </w:rPr>
+        <w:t xml:space="preserve"> </w:t>
+      </w:r>
+      <w:r>
+        <w:rPr>
+          <w:rStyle w:val="a3"/>
+          <w:rFonts w:cstheme="minorHAnsi"/>
+          <w:color w:val="333333"/>
+          <w:shd w:val="clear" w:color="auto" w:fill="FFFFFF"/>
+        </w:rPr>
+        <w:t>2019 International Conference on Document Analysis and Recognition Workshops (ICDARW)</w:t>
+      </w:r>
+      <w:r>
+        <w:rPr>
+          <w:rFonts w:cstheme="minorHAnsi"/>
+          <w:color w:val="333333"/>
+          <w:shd w:val="clear" w:color="auto" w:fill="FFFFFF"/>
+        </w:rPr>
+        <w:t>, pp. 146-151</w:t>
+      </w:r>
+      <w:r>
+        <w:rPr>
+          <w:rFonts w:cstheme="minorHAnsi"/>
+          <w:color w:val="333333"/>
+          <w:shd w:val="clear" w:color="auto" w:fill="FFFFFF"/>
+        </w:rPr>
+        <w:t>.</w:t>
+      </w:r>
+      <w:r>
+        <w:rPr>
+          <w:rFonts w:cstheme="minorHAnsi"/>
+        </w:rPr>
+        <w:t xml:space="preserve"> (2019)</w:t>
+      </w:r>
+      <w:r>
+        <w:rPr>
+          <w:rFonts w:cstheme="minorHAnsi"/>
+        </w:rPr>
+        <w:t>.</w:t>
+      </w:r>
+    </w:p>
+    <w:p>
+      <w:pPr>
+        <w:bidi w:val="0"/>
+        <w:rPr>
+          <w:rFonts w:cstheme="minorHAnsi"/>
+        </w:rPr>
+      </w:pPr>
+      <w:r>
+        <w:rPr>
+          <w:rFonts w:cstheme="minorHAnsi"/>
+        </w:rPr>
+        <w:t xml:space="preserve">[11] R. Gomez, A. F. </w:t>
+      </w:r>
+      <w:proofErr w:type="spellStart"/>
+      <w:r>
+        <w:rPr>
+          <w:rFonts w:cstheme="minorHAnsi"/>
+        </w:rPr>
+        <w:t>Biten</w:t>
+      </w:r>
+      <w:proofErr w:type="spellEnd"/>
+      <w:r>
+        <w:rPr>
+          <w:rFonts w:cstheme="minorHAnsi"/>
+        </w:rPr>
+        <w:t xml:space="preserve">, L. Gomez, J. </w:t>
+      </w:r>
+      <w:proofErr w:type="spellStart"/>
+      <w:r>
+        <w:rPr>
+          <w:rFonts w:cstheme="minorHAnsi"/>
+        </w:rPr>
+        <w:t>Gibert</w:t>
+      </w:r>
+      <w:proofErr w:type="spellEnd"/>
+      <w:r>
+        <w:rPr>
+          <w:rFonts w:cstheme="minorHAnsi"/>
+        </w:rPr>
+        <w:t xml:space="preserve">, M. </w:t>
+      </w:r>
+      <w:proofErr w:type="spellStart"/>
+      <w:r>
+        <w:t>Rusiñol</w:t>
+      </w:r>
+      <w:proofErr w:type="spellEnd"/>
+      <w:r>
+        <w:t xml:space="preserve">, D. </w:t>
+      </w:r>
+      <w:proofErr w:type="spellStart"/>
+      <w:r>
+        <w:t>Karatzas</w:t>
+      </w:r>
+      <w:proofErr w:type="spellEnd"/>
+      <w:r>
+        <w:t>. "Selective Style Tra</w:t>
+      </w:r>
+      <w:r>
+        <w:t>n</w:t>
+      </w:r>
+      <w:r>
+        <w:t>sfer for Text". In</w:t>
+      </w:r>
+      <w:r>
+        <w:t xml:space="preserve"> </w:t>
+      </w:r>
+      <w:r>
+        <w:rPr>
+          <w:i/>
+          <w:iCs/>
+        </w:rPr>
+        <w:t>2019 International Conference on Document Analysis and Recognition (ICDAR)</w:t>
+      </w:r>
+      <w:r>
+        <w:t xml:space="preserve">, </w:t>
+      </w:r>
+      <w:r>
+        <w:t>pp. 805-812</w:t>
+      </w:r>
+      <w:r>
+        <w:rPr>
+          <w:rFonts w:cstheme="minorHAnsi"/>
+        </w:rPr>
+        <w:t>. (2019).</w:t>
+      </w:r>
+    </w:p>
+    <w:p>
+      <w:pPr>
+        <w:bidi w:val="0"/>
+        <w:rPr>
+          <w:rFonts w:cstheme="minorHAnsi"/>
+        </w:rPr>
+      </w:pPr>
+      <w:r>
+        <w:rPr>
+          <w:rFonts w:cstheme="minorHAnsi"/>
+        </w:rPr>
+        <w:t xml:space="preserve">[12] </w:t>
+      </w:r>
+      <w:r>
+        <w:rPr>
+          <w:rFonts w:cstheme="minorHAnsi"/>
+        </w:rPr>
+        <w:t>H. Liu</w:t>
+      </w:r>
+      <w:r>
+        <w:rPr>
+          <w:rFonts w:cstheme="minorHAnsi"/>
+        </w:rPr>
+        <w:t>,</w:t>
+      </w:r>
+      <w:r>
+        <w:rPr>
+          <w:rFonts w:cstheme="minorHAnsi"/>
+        </w:rPr>
+        <w:t xml:space="preserve"> A. Zhu</w:t>
+      </w:r>
+      <w:r>
+        <w:rPr>
+          <w:rFonts w:cstheme="minorHAnsi"/>
+        </w:rPr>
+        <w:t>.</w:t>
+      </w:r>
+      <w:r>
+        <w:rPr>
+          <w:rFonts w:cstheme="minorHAnsi"/>
+        </w:rPr>
+        <w:t xml:space="preserve"> "Synthesizing Scene Text Images for Recognition with Style Transfer"</w:t>
+      </w:r>
+      <w:r>
+        <w:rPr>
+          <w:rFonts w:cstheme="minorHAnsi"/>
+        </w:rPr>
+        <w:t xml:space="preserve">. In </w:t>
+      </w:r>
+      <w:r>
+        <w:rPr>
+          <w:rFonts w:cstheme="minorHAnsi"/>
+          <w:i/>
+          <w:iCs/>
+        </w:rPr>
+        <w:t>2019 International Conference on Document Analysis and Recognition Workshops (ICDARW)</w:t>
+      </w:r>
+      <w:r>
+        <w:rPr>
+          <w:rFonts w:cstheme="minorHAnsi"/>
+        </w:rPr>
+        <w:t>,</w:t>
+      </w:r>
+      <w:r>
+        <w:rPr>
+          <w:rFonts w:cstheme="minorHAnsi"/>
+        </w:rPr>
+        <w:t xml:space="preserve"> </w:t>
+      </w:r>
+      <w:r>
+        <w:rPr>
+          <w:rFonts w:cstheme="minorHAnsi"/>
+        </w:rPr>
+        <w:t>pp. 8-13</w:t>
+      </w:r>
+      <w:r>
+        <w:rPr>
+          <w:rFonts w:cstheme="minorHAnsi"/>
+        </w:rPr>
+        <w:t>. (2019)</w:t>
+      </w:r>
+      <w:r>
+        <w:rPr>
+          <w:rFonts w:cstheme="minorHAnsi"/>
+        </w:rPr>
+        <w:t>.</w:t>
+      </w:r>
     </w:p>
     <w:sectPr>
       <w:pgSz w:w="11906" w:h="16838"/>
@@ -1178,6 +1541,17 @@
       <w:u w:val="single"/>
     </w:rPr>
   </w:style>
+  <w:style w:type="character" w:styleId="a3">
+    <w:name w:val="Emphasis"/>
+    <w:basedOn w:val="a0"/>
+    <w:uiPriority w:val="20"/>
+    <w:qFormat/>
+    <w:rsid w:val="00D16BD7"/>
+    <w:rPr>
+      <w:i/>
+      <w:iCs/>
+    </w:rPr>
+  </w:style>
 </w:styles>
 </file>
 

</xml_diff>